<commit_message>
Correctly process blank lines in HTML and Markdown files
</commit_message>
<xml_diff>
--- a/test/data/office/proofed.docx
+++ b/test/data/office/proofed.docx
@@ -343,6 +343,15 @@
     </w:p>
     <w:p>
       <w:pPr>
+        <w:pStyle w:val="EinzugTextkrper"/>
+        <w:rPr/>
+      </w:pPr>
+      <w:r>
+        <w:rPr/>
+      </w:r>
+    </w:p>
+    <w:p>
+      <w:pPr>
         <w:pStyle w:val="Textkrper"/>
         <w:rPr/>
       </w:pPr>
@@ -437,6 +446,15 @@
     </w:p>
     <w:p>
       <w:pPr>
+        <w:pStyle w:val="EinzugTextkrper"/>
+        <w:rPr/>
+      </w:pPr>
+      <w:r>
+        <w:rPr/>
+      </w:r>
+    </w:p>
+    <w:p>
+      <w:pPr>
         <w:pStyle w:val="Textkrper"/>
         <w:rPr/>
       </w:pPr>
@@ -539,6 +557,15 @@
     </w:p>
     <w:p>
       <w:pPr>
+        <w:pStyle w:val="EinzugTextkrper"/>
+        <w:rPr/>
+      </w:pPr>
+      <w:r>
+        <w:rPr/>
+      </w:r>
+    </w:p>
+    <w:p>
+      <w:pPr>
         <w:pStyle w:val="Textkrper"/>
         <w:rPr/>
       </w:pPr>
@@ -649,6 +676,15 @@
       <w:r>
         <w:rPr/>
         <w:t>"No thanks. Vurdi's robot might be hanging around."</w:t>
+      </w:r>
+    </w:p>
+    <w:p>
+      <w:pPr>
+        <w:pStyle w:val="EinzugTextkrper"/>
+        <w:rPr/>
+      </w:pPr>
+      <w:r>
+        <w:rPr/>
       </w:r>
     </w:p>
     <w:p>
@@ -768,6 +804,15 @@
     </w:p>
     <w:p>
       <w:pPr>
+        <w:pStyle w:val="EinzugTextkrper"/>
+        <w:rPr/>
+      </w:pPr>
+      <w:r>
+        <w:rPr/>
+      </w:r>
+    </w:p>
+    <w:p>
+      <w:pPr>
         <w:pStyle w:val="Textkrper"/>
         <w:rPr/>
       </w:pPr>
@@ -870,6 +915,15 @@
     </w:p>
     <w:p>
       <w:pPr>
+        <w:pStyle w:val="EinzugTextkrper"/>
+        <w:rPr/>
+      </w:pPr>
+      <w:r>
+        <w:rPr/>
+      </w:r>
+    </w:p>
+    <w:p>
+      <w:pPr>
         <w:pStyle w:val="Textkrper"/>
         <w:rPr/>
       </w:pPr>
@@ -932,6 +986,15 @@
     </w:p>
     <w:p>
       <w:pPr>
+        <w:pStyle w:val="EinzugTextkrper"/>
+        <w:rPr/>
+      </w:pPr>
+      <w:r>
+        <w:rPr/>
+      </w:r>
+    </w:p>
+    <w:p>
+      <w:pPr>
         <w:pStyle w:val="Textkrper"/>
         <w:rPr/>
       </w:pPr>
@@ -1074,6 +1137,15 @@
     </w:p>
     <w:p>
       <w:pPr>
+        <w:pStyle w:val="EinzugTextkrper"/>
+        <w:rPr/>
+      </w:pPr>
+      <w:r>
+        <w:rPr/>
+      </w:r>
+    </w:p>
+    <w:p>
+      <w:pPr>
         <w:pStyle w:val="Textkrper"/>
         <w:rPr/>
       </w:pPr>
@@ -1268,6 +1340,15 @@
     </w:p>
     <w:p>
       <w:pPr>
+        <w:pStyle w:val="EinzugTextkrper"/>
+        <w:rPr/>
+      </w:pPr>
+      <w:r>
+        <w:rPr/>
+      </w:r>
+    </w:p>
+    <w:p>
+      <w:pPr>
         <w:pStyle w:val="Textkrper"/>
         <w:rPr/>
       </w:pPr>
@@ -1350,6 +1431,15 @@
     </w:p>
     <w:p>
       <w:pPr>
+        <w:pStyle w:val="EinzugTextkrper"/>
+        <w:rPr/>
+      </w:pPr>
+      <w:r>
+        <w:rPr/>
+      </w:r>
+    </w:p>
+    <w:p>
+      <w:pPr>
         <w:pStyle w:val="Textkrper"/>
         <w:rPr/>
       </w:pPr>
@@ -4151,10 +4241,7 @@
     <w:p>
       <w:pPr>
         <w:pStyle w:val="Textkrper"/>
-        <w:rPr>
-          <w:color w:val="FF0000"/>
-          <w:vertAlign w:val="subscript"/>
-        </w:rPr>
+        <w:rPr/>
       </w:pPr>
       <w:r>
         <w:rPr>
@@ -4332,11 +4419,10 @@
     <w:qFormat/>
     <w:pPr>
       <w:widowControl w:val="false"/>
-      <w:kinsoku w:val="true"/>
       <w:overflowPunct w:val="true"/>
-      <w:autoSpaceDE w:val="true"/>
       <w:bidi w:val="0"/>
-      <w:spacing w:lineRule="exact" w:line="414"/>
+      <w:spacing w:lineRule="exact" w:line="414" w:before="0" w:after="0"/>
+      <w:jc w:val="left"/>
     </w:pPr>
     <w:rPr>
       <w:rFonts w:ascii="Courier Prime" w:hAnsi="Courier Prime" w:eastAsia="Segoe UI" w:cs="Segoe UI"/>
@@ -4354,10 +4440,6 @@
     <w:next w:val="Textkrper"/>
     <w:qFormat/>
     <w:pPr>
-      <w:numPr>
-        <w:ilvl w:val="0"/>
-        <w:numId w:val="0"/>
-      </w:numPr>
       <w:spacing w:before="828" w:after="414"/>
       <w:outlineLvl w:val="0"/>
     </w:pPr>
@@ -4372,10 +4454,6 @@
     <w:next w:val="Textkrper"/>
     <w:qFormat/>
     <w:pPr>
-      <w:numPr>
-        <w:ilvl w:val="0"/>
-        <w:numId w:val="0"/>
-      </w:numPr>
       <w:spacing w:before="828" w:after="414"/>
       <w:outlineLvl w:val="1"/>
     </w:pPr>
@@ -4405,12 +4483,7 @@
     <w:basedOn w:val="Berschrift"/>
     <w:next w:val="Textkrper"/>
     <w:qFormat/>
-    <w:pPr>
-      <w:numPr>
-        <w:ilvl w:val="0"/>
-        <w:numId w:val="0"/>
-      </w:numPr>
-    </w:pPr>
+    <w:pPr/>
     <w:rPr/>
   </w:style>
   <w:style w:type="paragraph" w:styleId="Berschrift5">
@@ -4419,10 +4492,6 @@
     <w:next w:val="Textkrper"/>
     <w:qFormat/>
     <w:pPr>
-      <w:numPr>
-        <w:ilvl w:val="0"/>
-        <w:numId w:val="0"/>
-      </w:numPr>
       <w:outlineLvl w:val="4"/>
     </w:pPr>
     <w:rPr/>
@@ -4433,10 +4502,6 @@
     <w:next w:val="Textkrper"/>
     <w:qFormat/>
     <w:pPr>
-      <w:numPr>
-        <w:ilvl w:val="0"/>
-        <w:numId w:val="0"/>
-      </w:numPr>
       <w:outlineLvl w:val="5"/>
     </w:pPr>
     <w:rPr/>
@@ -4447,10 +4512,6 @@
     <w:next w:val="Textkrper"/>
     <w:qFormat/>
     <w:pPr>
-      <w:numPr>
-        <w:ilvl w:val="0"/>
-        <w:numId w:val="0"/>
-      </w:numPr>
       <w:outlineLvl w:val="6"/>
     </w:pPr>
     <w:rPr/>
@@ -4461,10 +4522,6 @@
     <w:next w:val="Textkrper"/>
     <w:qFormat/>
     <w:pPr>
-      <w:numPr>
-        <w:ilvl w:val="0"/>
-        <w:numId w:val="0"/>
-      </w:numPr>
       <w:outlineLvl w:val="7"/>
     </w:pPr>
     <w:rPr/>
@@ -4475,10 +4532,6 @@
     <w:next w:val="Textkrper"/>
     <w:qFormat/>
     <w:pPr>
-      <w:numPr>
-        <w:ilvl w:val="0"/>
-        <w:numId w:val="0"/>
-      </w:numPr>
       <w:outlineLvl w:val="8"/>
     </w:pPr>
     <w:rPr/>
@@ -4698,7 +4751,7 @@
   <w:style w:type="paragraph" w:styleId="Textkrper">
     <w:name w:val="Body Text"/>
     <w:basedOn w:val="Normal"/>
-    <w:next w:val="EinzugersteZeile"/>
+    <w:next w:val="EinzugTextkrper"/>
     <w:pPr>
       <w:tabs>
         <w:tab w:val="clear" w:pos="709"/>
@@ -4723,6 +4776,13 @@
     </w:pPr>
     <w:rPr/>
   </w:style>
+  <w:style w:type="paragraph" w:styleId="Verzeichnis">
+    <w:name w:val="Verzeichnis"/>
+    <w:basedOn w:val="Normal"/>
+    <w:qFormat/>
+    <w:pPr/>
+    <w:rPr/>
+  </w:style>
   <w:style w:type="paragraph" w:styleId="Tabelle">
     <w:name w:val="Tabelle"/>
     <w:basedOn w:val="Beschriftung"/>
@@ -4754,13 +4814,6 @@
       <w:keepNext w:val="true"/>
       <w:suppressLineNumbers/>
     </w:pPr>
-    <w:rPr/>
-  </w:style>
-  <w:style w:type="paragraph" w:styleId="Verzeichnis">
-    <w:name w:val="Verzeichnis"/>
-    <w:basedOn w:val="Normal"/>
-    <w:qFormat/>
-    <w:pPr/>
     <w:rPr/>
   </w:style>
   <w:style w:type="paragraph" w:styleId="Zitat1">
@@ -4927,12 +4980,13 @@
     <w:pPr/>
     <w:rPr/>
   </w:style>
-  <w:style w:type="paragraph" w:styleId="EinzugersteZeile">
-    <w:name w:val="Body Text First Indent"/>
+  <w:style w:type="paragraph" w:styleId="EinzugTextkrper">
+    <w:name w:val="Body Text Indent"/>
     <w:basedOn w:val="Textkrper"/>
+    <w:qFormat/>
     <w:pPr>
       <w:spacing w:before="0" w:after="0"/>
-      <w:ind w:left="0" w:right="0" w:firstLine="283"/>
+      <w:ind w:left="283" w:right="0" w:hanging="0"/>
     </w:pPr>
     <w:rPr/>
   </w:style>
@@ -4942,10 +4996,6 @@
     <w:next w:val="Textkrper"/>
     <w:qFormat/>
     <w:pPr>
-      <w:numPr>
-        <w:ilvl w:val="0"/>
-        <w:numId w:val="0"/>
-      </w:numPr>
       <w:outlineLvl w:val="8"/>
     </w:pPr>
     <w:rPr>
@@ -4960,7 +5010,6 @@
     <w:qFormat/>
     <w:pPr>
       <w:suppressLineNumbers/>
-      <w:pBdr/>
       <w:tabs>
         <w:tab w:val="clear" w:pos="709"/>
       </w:tabs>
@@ -5003,15 +5052,6 @@
     </w:pPr>
     <w:rPr/>
   </w:style>
-  <w:style w:type="paragraph" w:styleId="EinzugTextkrper">
-    <w:name w:val="Body Text Indent"/>
-    <w:basedOn w:val="Textkrper"/>
-    <w:pPr>
-      <w:spacing w:before="0" w:after="0"/>
-      <w:ind w:left="283" w:right="0" w:hanging="0"/>
-    </w:pPr>
-    <w:rPr/>
-  </w:style>
   <w:style w:type="paragraph" w:styleId="Gruformel">
     <w:name w:val="Salutation"/>
     <w:basedOn w:val="Normal"/>
@@ -5037,9 +5077,10 @@
     </w:pPr>
     <w:rPr/>
   </w:style>
-  <w:style w:type="paragraph" w:styleId="Marginalie">
+  <w:style w:type="paragraph" w:styleId="AnnotationText">
     <w:name w:val="Annotation Text"/>
     <w:basedOn w:val="Textkrper"/>
+    <w:qFormat/>
     <w:pPr>
       <w:spacing w:before="0" w:after="0"/>
       <w:ind w:left="2268" w:right="0" w:hanging="0"/>
@@ -5056,12 +5097,13 @@
     </w:pPr>
     <w:rPr/>
   </w:style>
-  <w:style w:type="paragraph" w:styleId="Nummerierung1">
-    <w:name w:val="List 3"/>
+  <w:style w:type="paragraph" w:styleId="ListBullet4">
+    <w:name w:val="List Bullet 4"/>
     <w:basedOn w:val="Liste"/>
+    <w:qFormat/>
     <w:pPr>
       <w:spacing w:before="0" w:after="120"/>
-      <w:ind w:left="283" w:right="0" w:hanging="283"/>
+      <w:ind w:left="849" w:right="0" w:hanging="283"/>
     </w:pPr>
     <w:rPr/>
   </w:style>
@@ -5095,9 +5137,10 @@
     </w:pPr>
     <w:rPr/>
   </w:style>
-  <w:style w:type="paragraph" w:styleId="Nummerierung2">
+  <w:style w:type="paragraph" w:styleId="ListNumber2">
     <w:name w:val="List Number 2"/>
     <w:basedOn w:val="Liste"/>
+    <w:qFormat/>
     <w:pPr>
       <w:spacing w:before="0" w:after="120"/>
       <w:ind w:left="566" w:right="0" w:hanging="283"/>
@@ -5134,9 +5177,10 @@
     </w:pPr>
     <w:rPr/>
   </w:style>
-  <w:style w:type="paragraph" w:styleId="Nummerierung3">
+  <w:style w:type="paragraph" w:styleId="ListNumber3">
     <w:name w:val="List Number 3"/>
     <w:basedOn w:val="Liste"/>
+    <w:qFormat/>
     <w:pPr>
       <w:spacing w:before="0" w:after="120"/>
       <w:ind w:left="849" w:right="0" w:hanging="283"/>
@@ -5173,9 +5217,10 @@
     </w:pPr>
     <w:rPr/>
   </w:style>
-  <w:style w:type="paragraph" w:styleId="Nummerierung4">
+  <w:style w:type="paragraph" w:styleId="ListNumber4">
     <w:name w:val="List Number 4"/>
     <w:basedOn w:val="Liste"/>
+    <w:qFormat/>
     <w:pPr>
       <w:spacing w:before="0" w:after="120"/>
       <w:ind w:left="1132" w:right="0" w:hanging="283"/>
@@ -5212,9 +5257,10 @@
     </w:pPr>
     <w:rPr/>
   </w:style>
-  <w:style w:type="paragraph" w:styleId="Nummerierung5">
+  <w:style w:type="paragraph" w:styleId="ListNumber5">
     <w:name w:val="List Number 5"/>
     <w:basedOn w:val="Liste"/>
+    <w:qFormat/>
     <w:pPr>
       <w:spacing w:before="0" w:after="120"/>
       <w:ind w:left="1415" w:right="0" w:hanging="283"/>
@@ -5251,12 +5297,13 @@
     </w:pPr>
     <w:rPr/>
   </w:style>
-  <w:style w:type="paragraph" w:styleId="Aufzhlung1">
-    <w:name w:val="List 2"/>
+  <w:style w:type="paragraph" w:styleId="ListBullet3">
+    <w:name w:val="List Bullet 3"/>
     <w:basedOn w:val="Liste"/>
+    <w:qFormat/>
     <w:pPr>
       <w:spacing w:before="0" w:after="120"/>
-      <w:ind w:left="283" w:right="0" w:hanging="283"/>
+      <w:ind w:left="566" w:right="0" w:hanging="283"/>
     </w:pPr>
     <w:rPr/>
   </w:style>
@@ -5270,9 +5317,10 @@
     </w:pPr>
     <w:rPr/>
   </w:style>
-  <w:style w:type="paragraph" w:styleId="Aufzhlung1Fortsetzung">
+  <w:style w:type="paragraph" w:styleId="ListContinue">
     <w:name w:val="List Continue"/>
     <w:basedOn w:val="Liste"/>
+    <w:qFormat/>
     <w:pPr>
       <w:spacing w:before="0" w:after="120"/>
       <w:ind w:left="283" w:right="0" w:hanging="0"/>
@@ -5289,15 +5337,6 @@
     </w:pPr>
     <w:rPr/>
   </w:style>
-  <w:style w:type="paragraph" w:styleId="Aufzhlung2">
-    <w:name w:val="List Bullet 3"/>
-    <w:basedOn w:val="Liste"/>
-    <w:pPr>
-      <w:spacing w:before="0" w:after="120"/>
-      <w:ind w:left="566" w:right="0" w:hanging="283"/>
-    </w:pPr>
-    <w:rPr/>
-  </w:style>
   <w:style w:type="paragraph" w:styleId="Aufzhlung2Ende">
     <w:name w:val="Aufzählung 2 Ende"/>
     <w:basedOn w:val="Liste"/>
@@ -5308,9 +5347,10 @@
     </w:pPr>
     <w:rPr/>
   </w:style>
-  <w:style w:type="paragraph" w:styleId="Aufzhlung2Fortsetzung">
+  <w:style w:type="paragraph" w:styleId="ListContinue2">
     <w:name w:val="List Continue 2"/>
     <w:basedOn w:val="Liste"/>
+    <w:qFormat/>
     <w:pPr>
       <w:spacing w:before="0" w:after="120"/>
       <w:ind w:left="566" w:right="0" w:hanging="0"/>
@@ -5327,15 +5367,6 @@
     </w:pPr>
     <w:rPr/>
   </w:style>
-  <w:style w:type="paragraph" w:styleId="Aufzhlung3">
-    <w:name w:val="List Bullet 4"/>
-    <w:basedOn w:val="Liste"/>
-    <w:pPr>
-      <w:spacing w:before="0" w:after="120"/>
-      <w:ind w:left="849" w:right="0" w:hanging="283"/>
-    </w:pPr>
-    <w:rPr/>
-  </w:style>
   <w:style w:type="paragraph" w:styleId="Aufzhlung3Ende">
     <w:name w:val="Aufzählung 3 Ende"/>
     <w:basedOn w:val="Liste"/>
@@ -5346,9 +5377,10 @@
     </w:pPr>
     <w:rPr/>
   </w:style>
-  <w:style w:type="paragraph" w:styleId="Aufzhlung3Fortsetzung">
+  <w:style w:type="paragraph" w:styleId="ListContinue3">
     <w:name w:val="List Continue 3"/>
     <w:basedOn w:val="Liste"/>
+    <w:qFormat/>
     <w:pPr>
       <w:spacing w:before="0" w:after="120"/>
       <w:ind w:left="849" w:right="0" w:hanging="0"/>
@@ -5365,9 +5397,10 @@
     </w:pPr>
     <w:rPr/>
   </w:style>
-  <w:style w:type="paragraph" w:styleId="Aufzhlung4">
+  <w:style w:type="paragraph" w:styleId="ListBullet5">
     <w:name w:val="List Bullet 5"/>
     <w:basedOn w:val="Liste"/>
+    <w:qFormat/>
     <w:pPr>
       <w:spacing w:before="0" w:after="120"/>
       <w:ind w:left="1132" w:right="0" w:hanging="283"/>
@@ -5384,9 +5417,10 @@
     </w:pPr>
     <w:rPr/>
   </w:style>
-  <w:style w:type="paragraph" w:styleId="Aufzhlung4Fortsetzung">
+  <w:style w:type="paragraph" w:styleId="ListContinue4">
     <w:name w:val="List Continue 4"/>
     <w:basedOn w:val="Liste"/>
+    <w:qFormat/>
     <w:pPr>
       <w:spacing w:before="0" w:after="120"/>
       <w:ind w:left="1132" w:right="0" w:hanging="0"/>
@@ -5403,9 +5437,10 @@
     </w:pPr>
     <w:rPr/>
   </w:style>
-  <w:style w:type="paragraph" w:styleId="Aufzhlung5">
+  <w:style w:type="paragraph" w:styleId="ListNumber">
     <w:name w:val="List Number"/>
     <w:basedOn w:val="Liste"/>
+    <w:qFormat/>
     <w:pPr>
       <w:spacing w:before="0" w:after="120"/>
       <w:ind w:left="1415" w:right="0" w:hanging="283"/>
@@ -5422,9 +5457,10 @@
     </w:pPr>
     <w:rPr/>
   </w:style>
-  <w:style w:type="paragraph" w:styleId="Aufzhlung5Fortsetzung">
+  <w:style w:type="paragraph" w:styleId="ListContinue5">
     <w:name w:val="List Continue 5"/>
     <w:basedOn w:val="Liste"/>
+    <w:qFormat/>
     <w:pPr>
       <w:spacing w:before="0" w:after="120"/>
       <w:ind w:left="1415" w:right="0" w:hanging="0"/>
@@ -5555,9 +5591,10 @@
       <w:sz w:val="20"/>
     </w:rPr>
   </w:style>
-  <w:style w:type="paragraph" w:styleId="Zeichnung">
+  <w:style w:type="paragraph" w:styleId="TableofFigures">
     <w:name w:val="Table of Figures"/>
     <w:basedOn w:val="Beschriftung"/>
+    <w:qFormat/>
     <w:pPr/>
     <w:rPr/>
   </w:style>
@@ -5610,9 +5647,10 @@
     </w:pPr>
     <w:rPr/>
   </w:style>
-  <w:style w:type="paragraph" w:styleId="Inhaltsverzeichnisberschrift">
+  <w:style w:type="paragraph" w:styleId="TOAHeading">
     <w:name w:val="TOA Heading"/>
     <w:basedOn w:val="Berschrift"/>
+    <w:qFormat/>
     <w:pPr>
       <w:spacing w:before="0" w:after="0"/>
       <w:ind w:left="0" w:right="0" w:hanging="0"/>
@@ -5920,9 +5958,10 @@
     </w:pPr>
     <w:rPr/>
   </w:style>
-  <w:style w:type="paragraph" w:styleId="Literaturverzeichnisberschrift">
+  <w:style w:type="paragraph" w:styleId="TableofAuthorities">
     <w:name w:val="Table of Authorities"/>
     <w:basedOn w:val="Berschrift"/>
+    <w:qFormat/>
     <w:pPr>
       <w:suppressLineNumbers/>
       <w:spacing w:before="0" w:after="0"/>

</xml_diff>